<commit_message>
After Section 2 Video 2
</commit_message>
<xml_diff>
--- a/Sections/Section 2/Video 2.2 Code First Data Annotations.docx
+++ b/Sections/Section 2/Video 2.2 Code First Data Annotations.docx
@@ -9,17 +9,38 @@
         <w:tabs>
           <w:tab w:val="left" w:pos="3885"/>
         </w:tabs>
-      </w:pPr>
-      <w:r>
-        <w:t>Add Order Detail</w:t>
-      </w:r>
+        <w:rPr>
+          <w:rStyle w:val="HTMLCode"/>
+          <w:rFonts w:ascii="Consolas" w:eastAsiaTheme="minorHAnsi" w:hAnsi="Consolas"/>
+          <w:color w:val="000000"/>
+          <w:sz w:val="24"/>
+          <w:szCs w:val="24"/>
+          <w:bdr w:val="single" w:sz="6" w:space="0" w:color="AFB2B5" w:frame="1"/>
+          <w:shd w:val="clear" w:color="auto" w:fill="F9F9F9"/>
+        </w:rPr>
+      </w:pPr>
     </w:p>
     <w:p>
       <w:pPr>
         <w:tabs>
           <w:tab w:val="left" w:pos="3885"/>
         </w:tabs>
-      </w:pPr>
+        <w:rPr>
+          <w:rFonts w:ascii="Courier New" w:hAnsi="Courier New" w:cs="Courier New"/>
+          <w:color w:val="000000"/>
+          <w:sz w:val="19"/>
+          <w:szCs w:val="19"/>
+        </w:rPr>
+      </w:pPr>
+      <w:r>
+        <w:rPr>
+          <w:rFonts w:ascii="Courier New" w:hAnsi="Courier New" w:cs="Courier New"/>
+          <w:color w:val="000000"/>
+          <w:sz w:val="19"/>
+          <w:szCs w:val="19"/>
+        </w:rPr>
+        <w:t>add-migration Notes -verbose -startupproject shoppingcartef2 -project shoppingcartmigrations2</w:t>
+      </w:r>
     </w:p>
     <w:p>
       <w:pPr>
@@ -27,259 +48,1059 @@
           <w:tab w:val="left" w:pos="3885"/>
         </w:tabs>
         <w:rPr>
-          <w:rFonts w:ascii="Segoe UI" w:hAnsi="Segoe UI" w:cs="Segoe UI"/>
-          <w:color w:val="171717"/>
-          <w:shd w:val="clear" w:color="auto" w:fill="FFFFFF"/>
-        </w:rPr>
-      </w:pPr>
-      <w:r>
-        <w:rPr>
-          <w:rFonts w:ascii="Segoe UI" w:hAnsi="Segoe UI" w:cs="Segoe UI"/>
-          <w:color w:val="171717"/>
-          <w:shd w:val="clear" w:color="auto" w:fill="FFFFFF"/>
-        </w:rPr>
-        <w:t>By convention, a property named </w:t>
-      </w:r>
-      <w:r>
-        <w:rPr>
-          <w:rFonts w:ascii="Consolas" w:hAnsi="Consolas" w:cs="Courier New"/>
-          <w:color w:val="171717"/>
-          <w:sz w:val="20"/>
-          <w:szCs w:val="20"/>
-        </w:rPr>
-        <w:t>Id</w:t>
-      </w:r>
-      <w:r>
-        <w:rPr>
-          <w:rFonts w:ascii="Segoe UI" w:hAnsi="Segoe UI" w:cs="Segoe UI"/>
-          <w:color w:val="171717"/>
-          <w:shd w:val="clear" w:color="auto" w:fill="FFFFFF"/>
-        </w:rPr>
-        <w:t> or </w:t>
-      </w:r>
-      <w:r>
-        <w:rPr>
-          <w:rFonts w:ascii="Consolas" w:hAnsi="Consolas" w:cs="Courier New"/>
-          <w:color w:val="171717"/>
-          <w:sz w:val="20"/>
-          <w:szCs w:val="20"/>
-        </w:rPr>
-        <w:t>&lt;type name&gt;Id</w:t>
-      </w:r>
-      <w:r>
-        <w:rPr>
-          <w:rFonts w:ascii="Segoe UI" w:hAnsi="Segoe UI" w:cs="Segoe UI"/>
-          <w:color w:val="171717"/>
-          <w:shd w:val="clear" w:color="auto" w:fill="FFFFFF"/>
-        </w:rPr>
-        <w:t> will be configured as the primary key of an entity.</w:t>
-      </w:r>
-    </w:p>
+          <w:rStyle w:val="HTMLCode"/>
+          <w:rFonts w:ascii="Consolas" w:eastAsiaTheme="minorHAnsi" w:hAnsi="Consolas"/>
+          <w:color w:val="000000"/>
+          <w:sz w:val="24"/>
+          <w:szCs w:val="24"/>
+          <w:bdr w:val="single" w:sz="6" w:space="0" w:color="AFB2B5" w:frame="1"/>
+          <w:shd w:val="clear" w:color="auto" w:fill="F9F9F9"/>
+        </w:rPr>
+      </w:pPr>
+    </w:p>
+    <w:p>
+      <w:pPr>
+        <w:pStyle w:val="Heading2"/>
+        <w:rPr>
+          <w:shd w:val="clear" w:color="auto" w:fill="F9F9F9"/>
+        </w:rPr>
+      </w:pPr>
+      <w:r>
+        <w:rPr>
+          <w:shd w:val="clear" w:color="auto" w:fill="F9F9F9"/>
+        </w:rPr>
+        <w:t>Column Order</w:t>
+      </w:r>
+    </w:p>
+    <w:p/>
     <w:p>
       <w:pPr>
         <w:tabs>
           <w:tab w:val="left" w:pos="3885"/>
         </w:tabs>
-      </w:pPr>
-    </w:p>
-    <w:p>
-      <w:pPr>
-        <w:pStyle w:val="HTMLPreformatted"/>
-        <w:shd w:val="clear" w:color="auto" w:fill="FFFFFF"/>
         <w:rPr>
           <w:rStyle w:val="HTMLCode"/>
+          <w:rFonts w:ascii="Consolas" w:eastAsiaTheme="minorHAnsi" w:hAnsi="Consolas"/>
+          <w:color w:val="000000"/>
+          <w:sz w:val="24"/>
+          <w:szCs w:val="24"/>
+          <w:bdr w:val="single" w:sz="6" w:space="0" w:color="AFB2B5" w:frame="1"/>
+          <w:shd w:val="clear" w:color="auto" w:fill="F9F9F9"/>
+        </w:rPr>
+      </w:pPr>
+      <w:r>
+        <w:rPr>
           <w:rFonts w:ascii="Consolas" w:hAnsi="Consolas"/>
-          <w:color w:val="171717"/>
-          <w:bdr w:val="none" w:sz="0" w:space="0" w:color="auto" w:frame="1"/>
-        </w:rPr>
-      </w:pPr>
-      <w:r>
-        <w:rPr>
-          <w:rStyle w:val="hljs-keyword"/>
-          <w:rFonts w:ascii="Consolas" w:hAnsi="Consolas"/>
-          <w:color w:val="0101FD"/>
-          <w:bdr w:val="none" w:sz="0" w:space="0" w:color="auto" w:frame="1"/>
+          <w:color w:val="000000"/>
+          <w:shd w:val="clear" w:color="auto" w:fill="F9F9F9"/>
+        </w:rPr>
+        <w:t>[Column (string name, Properties:[Order = int],[TypeName = string])</w:t>
+      </w:r>
+    </w:p>
+    <w:p>
+      <w:pPr>
+        <w:spacing w:after="0" w:line="240" w:lineRule="auto"/>
+        <w:rPr>
+          <w:rFonts w:eastAsia="Times New Roman" w:cs="Times New Roman"/>
+          <w:color w:val="171717"/>
+          <w:sz w:val="21"/>
+          <w:szCs w:val="21"/>
+          <w:shd w:val="clear" w:color="auto" w:fill="F2F2F2"/>
+        </w:rPr>
+      </w:pPr>
+      <w:r>
+        <w:rPr>
+          <w:rFonts w:ascii="Consolas" w:eastAsia="Times New Roman" w:hAnsi="Consolas" w:cs="Times New Roman"/>
+          <w:color w:val="0101FD"/>
+          <w:sz w:val="21"/>
+          <w:szCs w:val="21"/>
+          <w:shd w:val="clear" w:color="auto" w:fill="F2F2F2"/>
         </w:rPr>
         <w:t>public</w:t>
       </w:r>
       <w:r>
         <w:rPr>
-          <w:rStyle w:val="HTMLCode"/>
-          <w:rFonts w:ascii="Consolas" w:hAnsi="Consolas"/>
-          <w:color w:val="171717"/>
-          <w:bdr w:val="none" w:sz="0" w:space="0" w:color="auto" w:frame="1"/>
+          <w:rFonts w:ascii="Consolas" w:eastAsia="Times New Roman" w:hAnsi="Consolas" w:cs="Times New Roman"/>
+          <w:color w:val="171717"/>
+          <w:sz w:val="21"/>
+          <w:szCs w:val="21"/>
+          <w:shd w:val="clear" w:color="auto" w:fill="F2F2F2"/>
         </w:rPr>
         <w:t xml:space="preserve"> </w:t>
       </w:r>
       <w:r>
         <w:rPr>
-          <w:rStyle w:val="hljs-keyword"/>
-          <w:rFonts w:ascii="Consolas" w:hAnsi="Consolas"/>
-          <w:color w:val="0101FD"/>
-          <w:bdr w:val="none" w:sz="0" w:space="0" w:color="auto" w:frame="1"/>
+          <w:rFonts w:ascii="Consolas" w:eastAsia="Times New Roman" w:hAnsi="Consolas" w:cs="Times New Roman"/>
+          <w:color w:val="0101FD"/>
+          <w:sz w:val="21"/>
+          <w:szCs w:val="21"/>
+          <w:shd w:val="clear" w:color="auto" w:fill="F2F2F2"/>
         </w:rPr>
         <w:t>class</w:t>
       </w:r>
       <w:r>
         <w:rPr>
-          <w:rStyle w:val="HTMLCode"/>
-          <w:rFonts w:ascii="Consolas" w:hAnsi="Consolas"/>
-          <w:color w:val="171717"/>
-          <w:bdr w:val="none" w:sz="0" w:space="0" w:color="auto" w:frame="1"/>
+          <w:rFonts w:ascii="Consolas" w:eastAsia="Times New Roman" w:hAnsi="Consolas" w:cs="Times New Roman"/>
+          <w:color w:val="171717"/>
+          <w:sz w:val="21"/>
+          <w:szCs w:val="21"/>
+          <w:shd w:val="clear" w:color="auto" w:fill="F2F2F2"/>
         </w:rPr>
         <w:t xml:space="preserve"> </w:t>
       </w:r>
-      <w:proofErr w:type="spellStart"/>
-      <w:r>
-        <w:rPr>
-          <w:rStyle w:val="hljs-title"/>
-          <w:rFonts w:ascii="Consolas" w:hAnsi="Consolas"/>
+      <w:r>
+        <w:rPr>
+          <w:rFonts w:ascii="Consolas" w:eastAsia="Times New Roman" w:hAnsi="Consolas" w:cs="Times New Roman"/>
           <w:color w:val="006881"/>
-          <w:bdr w:val="none" w:sz="0" w:space="0" w:color="auto" w:frame="1"/>
-        </w:rPr>
-        <w:t>OrderDetail</w:t>
-      </w:r>
-      <w:proofErr w:type="spellEnd"/>
-    </w:p>
-    <w:p>
-      <w:pPr>
-        <w:pStyle w:val="HTMLPreformatted"/>
-        <w:shd w:val="clear" w:color="auto" w:fill="FFFFFF"/>
-        <w:rPr>
-          <w:rStyle w:val="HTMLCode"/>
-          <w:rFonts w:ascii="Consolas" w:hAnsi="Consolas"/>
-          <w:color w:val="171717"/>
-          <w:bdr w:val="none" w:sz="0" w:space="0" w:color="auto" w:frame="1"/>
-        </w:rPr>
-      </w:pPr>
-      <w:r>
-        <w:rPr>
-          <w:rStyle w:val="HTMLCode"/>
-          <w:rFonts w:ascii="Consolas" w:hAnsi="Consolas"/>
-          <w:color w:val="171717"/>
-          <w:bdr w:val="none" w:sz="0" w:space="0" w:color="auto" w:frame="1"/>
+          <w:sz w:val="21"/>
+          <w:szCs w:val="21"/>
+          <w:shd w:val="clear" w:color="auto" w:fill="F2F2F2"/>
+        </w:rPr>
+        <w:t>HumanBase</w:t>
+      </w:r>
+    </w:p>
+    <w:p>
+      <w:pPr>
+        <w:spacing w:after="0" w:line="240" w:lineRule="auto"/>
+        <w:rPr>
+          <w:rFonts w:ascii="Consolas" w:eastAsia="Times New Roman" w:hAnsi="Consolas" w:cs="Times New Roman"/>
+          <w:color w:val="171717"/>
+          <w:sz w:val="21"/>
+          <w:szCs w:val="21"/>
+          <w:shd w:val="clear" w:color="auto" w:fill="F2F2F2"/>
+        </w:rPr>
+      </w:pPr>
+      <w:r>
+        <w:rPr>
+          <w:rFonts w:ascii="Consolas" w:eastAsia="Times New Roman" w:hAnsi="Consolas" w:cs="Times New Roman"/>
+          <w:color w:val="171717"/>
+          <w:sz w:val="21"/>
+          <w:szCs w:val="21"/>
+          <w:shd w:val="clear" w:color="auto" w:fill="F2F2F2"/>
         </w:rPr>
         <w:t>{</w:t>
       </w:r>
     </w:p>
     <w:p>
       <w:pPr>
-        <w:pStyle w:val="HTMLPreformatted"/>
-        <w:shd w:val="clear" w:color="auto" w:fill="FFFFFF"/>
-        <w:rPr>
-          <w:rStyle w:val="HTMLCode"/>
-          <w:rFonts w:ascii="Consolas" w:hAnsi="Consolas"/>
-          <w:color w:val="171717"/>
-          <w:bdr w:val="none" w:sz="0" w:space="0" w:color="auto" w:frame="1"/>
-        </w:rPr>
-      </w:pPr>
-      <w:r>
-        <w:rPr>
-          <w:rStyle w:val="HTMLCode"/>
-          <w:rFonts w:ascii="Consolas" w:hAnsi="Consolas"/>
-          <w:color w:val="171717"/>
-          <w:bdr w:val="none" w:sz="0" w:space="0" w:color="auto" w:frame="1"/>
+        <w:spacing w:after="0" w:line="240" w:lineRule="auto"/>
+        <w:rPr>
+          <w:rFonts w:ascii="Consolas" w:eastAsia="Times New Roman" w:hAnsi="Consolas" w:cs="Times New Roman"/>
+          <w:color w:val="171717"/>
+          <w:sz w:val="21"/>
+          <w:szCs w:val="21"/>
+          <w:shd w:val="clear" w:color="auto" w:fill="F2F2F2"/>
+        </w:rPr>
+      </w:pPr>
+      <w:r>
+        <w:rPr>
+          <w:rFonts w:ascii="Consolas" w:eastAsia="Times New Roman" w:hAnsi="Consolas" w:cs="Times New Roman"/>
+          <w:color w:val="171717"/>
+          <w:sz w:val="21"/>
+          <w:szCs w:val="21"/>
+          <w:shd w:val="clear" w:color="auto" w:fill="F2F2F2"/>
+        </w:rPr>
+        <w:t xml:space="preserve">    [</w:t>
+      </w:r>
+      <w:r>
+        <w:rPr>
+          <w:rFonts w:ascii="Consolas" w:eastAsia="Times New Roman" w:hAnsi="Consolas" w:cs="Times New Roman"/>
+          <w:color w:val="006881"/>
+          <w:sz w:val="21"/>
+          <w:szCs w:val="21"/>
+          <w:shd w:val="clear" w:color="auto" w:fill="F2F2F2"/>
+        </w:rPr>
+        <w:t>Column(Order = 0)</w:t>
+      </w:r>
+      <w:r>
+        <w:rPr>
+          <w:rFonts w:ascii="Consolas" w:eastAsia="Times New Roman" w:hAnsi="Consolas" w:cs="Times New Roman"/>
+          <w:color w:val="171717"/>
+          <w:sz w:val="21"/>
+          <w:szCs w:val="21"/>
+          <w:shd w:val="clear" w:color="auto" w:fill="F2F2F2"/>
+        </w:rPr>
+        <w:t>]</w:t>
+      </w:r>
+    </w:p>
+    <w:p>
+      <w:pPr>
+        <w:spacing w:after="0" w:line="240" w:lineRule="auto"/>
+        <w:rPr>
+          <w:rFonts w:ascii="Consolas" w:eastAsia="Times New Roman" w:hAnsi="Consolas" w:cs="Times New Roman"/>
+          <w:color w:val="171717"/>
+          <w:sz w:val="21"/>
+          <w:szCs w:val="21"/>
+          <w:shd w:val="clear" w:color="auto" w:fill="F2F2F2"/>
+        </w:rPr>
+      </w:pPr>
+      <w:r>
+        <w:rPr>
+          <w:rFonts w:ascii="Consolas" w:eastAsia="Times New Roman" w:hAnsi="Consolas" w:cs="Times New Roman"/>
+          <w:color w:val="171717"/>
+          <w:sz w:val="21"/>
+          <w:szCs w:val="21"/>
+          <w:shd w:val="clear" w:color="auto" w:fill="F2F2F2"/>
         </w:rPr>
         <w:t xml:space="preserve">    </w:t>
       </w:r>
       <w:r>
         <w:rPr>
-          <w:rStyle w:val="hljs-keyword"/>
-          <w:rFonts w:ascii="Consolas" w:hAnsi="Consolas"/>
-          <w:color w:val="0101FD"/>
-          <w:bdr w:val="none" w:sz="0" w:space="0" w:color="auto" w:frame="1"/>
+          <w:rFonts w:ascii="Consolas" w:eastAsia="Times New Roman" w:hAnsi="Consolas" w:cs="Times New Roman"/>
+          <w:color w:val="0101FD"/>
+          <w:sz w:val="21"/>
+          <w:szCs w:val="21"/>
+          <w:shd w:val="clear" w:color="auto" w:fill="F2F2F2"/>
         </w:rPr>
         <w:t>public</w:t>
       </w:r>
       <w:r>
         <w:rPr>
-          <w:rStyle w:val="HTMLCode"/>
-          <w:rFonts w:ascii="Consolas" w:hAnsi="Consolas"/>
-          <w:color w:val="171717"/>
-          <w:bdr w:val="none" w:sz="0" w:space="0" w:color="auto" w:frame="1"/>
+          <w:rFonts w:ascii="Consolas" w:eastAsia="Times New Roman" w:hAnsi="Consolas" w:cs="Times New Roman"/>
+          <w:color w:val="171717"/>
+          <w:sz w:val="21"/>
+          <w:szCs w:val="21"/>
+          <w:shd w:val="clear" w:color="auto" w:fill="F2F2F2"/>
         </w:rPr>
         <w:t xml:space="preserve"> </w:t>
       </w:r>
       <w:r>
         <w:rPr>
-          <w:rStyle w:val="hljs-builtin"/>
-          <w:rFonts w:ascii="Consolas" w:hAnsi="Consolas"/>
-          <w:color w:val="0101FD"/>
-          <w:bdr w:val="none" w:sz="0" w:space="0" w:color="auto" w:frame="1"/>
+          <w:rFonts w:ascii="Consolas" w:eastAsia="Times New Roman" w:hAnsi="Consolas" w:cs="Times New Roman"/>
+          <w:color w:val="0101FD"/>
+          <w:sz w:val="21"/>
+          <w:szCs w:val="21"/>
+          <w:shd w:val="clear" w:color="auto" w:fill="F2F2F2"/>
         </w:rPr>
         <w:t>int</w:t>
       </w:r>
       <w:r>
         <w:rPr>
-          <w:rStyle w:val="HTMLCode"/>
-          <w:rFonts w:ascii="Consolas" w:hAnsi="Consolas"/>
-          <w:color w:val="171717"/>
-          <w:bdr w:val="none" w:sz="0" w:space="0" w:color="auto" w:frame="1"/>
+          <w:rFonts w:ascii="Consolas" w:eastAsia="Times New Roman" w:hAnsi="Consolas" w:cs="Times New Roman"/>
+          <w:color w:val="171717"/>
+          <w:sz w:val="21"/>
+          <w:szCs w:val="21"/>
+          <w:shd w:val="clear" w:color="auto" w:fill="F2F2F2"/>
+        </w:rPr>
+        <w:t xml:space="preserve"> Id { </w:t>
+      </w:r>
+      <w:r>
+        <w:rPr>
+          <w:rFonts w:ascii="Consolas" w:eastAsia="Times New Roman" w:hAnsi="Consolas" w:cs="Times New Roman"/>
+          <w:color w:val="0101FD"/>
+          <w:sz w:val="21"/>
+          <w:szCs w:val="21"/>
+          <w:shd w:val="clear" w:color="auto" w:fill="F2F2F2"/>
+        </w:rPr>
+        <w:t>get</w:t>
+      </w:r>
+      <w:r>
+        <w:rPr>
+          <w:rFonts w:ascii="Consolas" w:eastAsia="Times New Roman" w:hAnsi="Consolas" w:cs="Times New Roman"/>
+          <w:color w:val="171717"/>
+          <w:sz w:val="21"/>
+          <w:szCs w:val="21"/>
+          <w:shd w:val="clear" w:color="auto" w:fill="F2F2F2"/>
+        </w:rPr>
+        <w:t xml:space="preserve">; </w:t>
+      </w:r>
+      <w:r>
+        <w:rPr>
+          <w:rFonts w:ascii="Consolas" w:eastAsia="Times New Roman" w:hAnsi="Consolas" w:cs="Times New Roman"/>
+          <w:color w:val="0101FD"/>
+          <w:sz w:val="21"/>
+          <w:szCs w:val="21"/>
+          <w:shd w:val="clear" w:color="auto" w:fill="F2F2F2"/>
+        </w:rPr>
+        <w:t>set</w:t>
+      </w:r>
+      <w:r>
+        <w:rPr>
+          <w:rFonts w:ascii="Consolas" w:eastAsia="Times New Roman" w:hAnsi="Consolas" w:cs="Times New Roman"/>
+          <w:color w:val="171717"/>
+          <w:sz w:val="21"/>
+          <w:szCs w:val="21"/>
+          <w:shd w:val="clear" w:color="auto" w:fill="F2F2F2"/>
+        </w:rPr>
+        <w:t>; }</w:t>
+      </w:r>
+    </w:p>
+    <w:p>
+      <w:pPr>
+        <w:spacing w:after="0" w:line="240" w:lineRule="auto"/>
+        <w:rPr>
+          <w:rFonts w:ascii="Consolas" w:eastAsia="Times New Roman" w:hAnsi="Consolas" w:cs="Times New Roman"/>
+          <w:color w:val="171717"/>
+          <w:sz w:val="21"/>
+          <w:szCs w:val="21"/>
+          <w:shd w:val="clear" w:color="auto" w:fill="F2F2F2"/>
+        </w:rPr>
+      </w:pPr>
+      <w:r>
+        <w:rPr>
+          <w:rFonts w:ascii="Consolas" w:eastAsia="Times New Roman" w:hAnsi="Consolas" w:cs="Times New Roman"/>
+          <w:color w:val="171717"/>
+          <w:sz w:val="21"/>
+          <w:szCs w:val="21"/>
+          <w:shd w:val="clear" w:color="auto" w:fill="F2F2F2"/>
+        </w:rPr>
+        <w:t>}</w:t>
+      </w:r>
+    </w:p>
+    <w:p>
+      <w:pPr>
+        <w:spacing w:after="0" w:line="240" w:lineRule="auto"/>
+        <w:rPr>
+          <w:rFonts w:ascii="Consolas" w:eastAsia="Times New Roman" w:hAnsi="Consolas" w:cs="Times New Roman"/>
+          <w:color w:val="171717"/>
+          <w:sz w:val="21"/>
+          <w:szCs w:val="21"/>
+          <w:shd w:val="clear" w:color="auto" w:fill="F2F2F2"/>
+        </w:rPr>
+      </w:pPr>
+    </w:p>
+    <w:p>
+      <w:pPr>
+        <w:spacing w:after="0" w:line="240" w:lineRule="auto"/>
+        <w:rPr>
+          <w:rFonts w:ascii="Consolas" w:eastAsia="Times New Roman" w:hAnsi="Consolas" w:cs="Times New Roman"/>
+          <w:color w:val="171717"/>
+          <w:sz w:val="21"/>
+          <w:szCs w:val="21"/>
+          <w:shd w:val="clear" w:color="auto" w:fill="F2F2F2"/>
+        </w:rPr>
+      </w:pPr>
+      <w:r>
+        <w:rPr>
+          <w:rFonts w:ascii="Consolas" w:eastAsia="Times New Roman" w:hAnsi="Consolas" w:cs="Times New Roman"/>
+          <w:color w:val="0101FD"/>
+          <w:sz w:val="21"/>
+          <w:szCs w:val="21"/>
+          <w:shd w:val="clear" w:color="auto" w:fill="F2F2F2"/>
+        </w:rPr>
+        <w:t>public</w:t>
+      </w:r>
+      <w:r>
+        <w:rPr>
+          <w:rFonts w:ascii="Consolas" w:eastAsia="Times New Roman" w:hAnsi="Consolas" w:cs="Times New Roman"/>
+          <w:color w:val="171717"/>
+          <w:sz w:val="21"/>
+          <w:szCs w:val="21"/>
+          <w:shd w:val="clear" w:color="auto" w:fill="F2F2F2"/>
         </w:rPr>
         <w:t xml:space="preserve"> </w:t>
       </w:r>
-      <w:proofErr w:type="spellStart"/>
-      <w:r>
-        <w:rPr>
-          <w:rStyle w:val="HTMLCode"/>
-          <w:rFonts w:ascii="Consolas" w:hAnsi="Consolas"/>
-          <w:color w:val="171717"/>
-          <w:bdr w:val="none" w:sz="0" w:space="0" w:color="auto" w:frame="1"/>
-        </w:rPr>
-        <w:t>OrderDetail</w:t>
-      </w:r>
-      <w:r>
-        <w:rPr>
-          <w:rStyle w:val="HTMLCode"/>
-          <w:rFonts w:ascii="Consolas" w:hAnsi="Consolas"/>
-          <w:color w:val="171717"/>
-          <w:bdr w:val="none" w:sz="0" w:space="0" w:color="auto" w:frame="1"/>
-        </w:rPr>
-        <w:t>Id</w:t>
-      </w:r>
-      <w:proofErr w:type="spellEnd"/>
-      <w:r>
-        <w:rPr>
-          <w:rStyle w:val="HTMLCode"/>
-          <w:rFonts w:ascii="Consolas" w:hAnsi="Consolas"/>
-          <w:color w:val="171717"/>
-          <w:bdr w:val="none" w:sz="0" w:space="0" w:color="auto" w:frame="1"/>
-        </w:rPr>
-        <w:t xml:space="preserve"> { </w:t>
-      </w:r>
-      <w:r>
-        <w:rPr>
-          <w:rStyle w:val="hljs-keyword"/>
-          <w:rFonts w:ascii="Consolas" w:hAnsi="Consolas"/>
-          <w:color w:val="0101FD"/>
-          <w:bdr w:val="none" w:sz="0" w:space="0" w:color="auto" w:frame="1"/>
+      <w:r>
+        <w:rPr>
+          <w:rFonts w:ascii="Consolas" w:eastAsia="Times New Roman" w:hAnsi="Consolas" w:cs="Times New Roman"/>
+          <w:color w:val="0101FD"/>
+          <w:sz w:val="21"/>
+          <w:szCs w:val="21"/>
+          <w:shd w:val="clear" w:color="auto" w:fill="F2F2F2"/>
+        </w:rPr>
+        <w:t>class</w:t>
+      </w:r>
+      <w:r>
+        <w:rPr>
+          <w:rFonts w:ascii="Consolas" w:eastAsia="Times New Roman" w:hAnsi="Consolas" w:cs="Times New Roman"/>
+          <w:color w:val="171717"/>
+          <w:sz w:val="21"/>
+          <w:szCs w:val="21"/>
+          <w:shd w:val="clear" w:color="auto" w:fill="F2F2F2"/>
+        </w:rPr>
+        <w:t xml:space="preserve"> </w:t>
+      </w:r>
+      <w:r>
+        <w:rPr>
+          <w:rFonts w:ascii="Consolas" w:eastAsia="Times New Roman" w:hAnsi="Consolas" w:cs="Times New Roman"/>
+          <w:color w:val="006881"/>
+          <w:sz w:val="21"/>
+          <w:szCs w:val="21"/>
+          <w:shd w:val="clear" w:color="auto" w:fill="F2F2F2"/>
+        </w:rPr>
+        <w:t>PersonBase</w:t>
+      </w:r>
+      <w:r>
+        <w:rPr>
+          <w:rFonts w:ascii="Consolas" w:eastAsia="Times New Roman" w:hAnsi="Consolas" w:cs="Times New Roman"/>
+          <w:color w:val="171717"/>
+          <w:sz w:val="21"/>
+          <w:szCs w:val="21"/>
+          <w:shd w:val="clear" w:color="auto" w:fill="F2F2F2"/>
+        </w:rPr>
+        <w:t xml:space="preserve"> : </w:t>
+      </w:r>
+      <w:r>
+        <w:rPr>
+          <w:rFonts w:ascii="Consolas" w:eastAsia="Times New Roman" w:hAnsi="Consolas" w:cs="Times New Roman"/>
+          <w:color w:val="006881"/>
+          <w:sz w:val="21"/>
+          <w:szCs w:val="21"/>
+          <w:shd w:val="clear" w:color="auto" w:fill="F2F2F2"/>
+        </w:rPr>
+        <w:t>HumanBase</w:t>
+      </w:r>
+    </w:p>
+    <w:p>
+      <w:pPr>
+        <w:spacing w:after="0" w:line="240" w:lineRule="auto"/>
+        <w:rPr>
+          <w:rFonts w:ascii="Consolas" w:eastAsia="Times New Roman" w:hAnsi="Consolas" w:cs="Times New Roman"/>
+          <w:color w:val="171717"/>
+          <w:sz w:val="21"/>
+          <w:szCs w:val="21"/>
+          <w:shd w:val="clear" w:color="auto" w:fill="F2F2F2"/>
+        </w:rPr>
+      </w:pPr>
+      <w:r>
+        <w:rPr>
+          <w:rFonts w:ascii="Consolas" w:eastAsia="Times New Roman" w:hAnsi="Consolas" w:cs="Times New Roman"/>
+          <w:color w:val="171717"/>
+          <w:sz w:val="21"/>
+          <w:szCs w:val="21"/>
+          <w:shd w:val="clear" w:color="auto" w:fill="F2F2F2"/>
+        </w:rPr>
+        <w:t>{</w:t>
+      </w:r>
+    </w:p>
+    <w:p>
+      <w:pPr>
+        <w:spacing w:after="0" w:line="240" w:lineRule="auto"/>
+        <w:rPr>
+          <w:rFonts w:ascii="Consolas" w:eastAsia="Times New Roman" w:hAnsi="Consolas" w:cs="Times New Roman"/>
+          <w:color w:val="171717"/>
+          <w:sz w:val="21"/>
+          <w:szCs w:val="21"/>
+          <w:shd w:val="clear" w:color="auto" w:fill="F2F2F2"/>
+        </w:rPr>
+      </w:pPr>
+      <w:r>
+        <w:rPr>
+          <w:rFonts w:ascii="Consolas" w:eastAsia="Times New Roman" w:hAnsi="Consolas" w:cs="Times New Roman"/>
+          <w:color w:val="171717"/>
+          <w:sz w:val="21"/>
+          <w:szCs w:val="21"/>
+          <w:shd w:val="clear" w:color="auto" w:fill="F2F2F2"/>
+        </w:rPr>
+        <w:t xml:space="preserve">    [</w:t>
+      </w:r>
+      <w:r>
+        <w:rPr>
+          <w:rFonts w:ascii="Consolas" w:eastAsia="Times New Roman" w:hAnsi="Consolas" w:cs="Times New Roman"/>
+          <w:color w:val="006881"/>
+          <w:sz w:val="21"/>
+          <w:szCs w:val="21"/>
+          <w:shd w:val="clear" w:color="auto" w:fill="F2F2F2"/>
+        </w:rPr>
+        <w:t>Column(Order = 2)</w:t>
+      </w:r>
+      <w:r>
+        <w:rPr>
+          <w:rFonts w:ascii="Consolas" w:eastAsia="Times New Roman" w:hAnsi="Consolas" w:cs="Times New Roman"/>
+          <w:color w:val="171717"/>
+          <w:sz w:val="21"/>
+          <w:szCs w:val="21"/>
+          <w:shd w:val="clear" w:color="auto" w:fill="F2F2F2"/>
+        </w:rPr>
+        <w:t>]</w:t>
+      </w:r>
+    </w:p>
+    <w:p>
+      <w:pPr>
+        <w:spacing w:after="0" w:line="240" w:lineRule="auto"/>
+        <w:rPr>
+          <w:rFonts w:ascii="Consolas" w:eastAsia="Times New Roman" w:hAnsi="Consolas" w:cs="Times New Roman"/>
+          <w:color w:val="171717"/>
+          <w:sz w:val="21"/>
+          <w:szCs w:val="21"/>
+          <w:shd w:val="clear" w:color="auto" w:fill="F2F2F2"/>
+        </w:rPr>
+      </w:pPr>
+      <w:r>
+        <w:rPr>
+          <w:rFonts w:ascii="Consolas" w:eastAsia="Times New Roman" w:hAnsi="Consolas" w:cs="Times New Roman"/>
+          <w:color w:val="171717"/>
+          <w:sz w:val="21"/>
+          <w:szCs w:val="21"/>
+          <w:shd w:val="clear" w:color="auto" w:fill="F2F2F2"/>
+        </w:rPr>
+        <w:t xml:space="preserve">    </w:t>
+      </w:r>
+      <w:r>
+        <w:rPr>
+          <w:rFonts w:ascii="Consolas" w:eastAsia="Times New Roman" w:hAnsi="Consolas" w:cs="Times New Roman"/>
+          <w:color w:val="0101FD"/>
+          <w:sz w:val="21"/>
+          <w:szCs w:val="21"/>
+          <w:shd w:val="clear" w:color="auto" w:fill="F2F2F2"/>
+        </w:rPr>
+        <w:t>public</w:t>
+      </w:r>
+      <w:r>
+        <w:rPr>
+          <w:rFonts w:ascii="Consolas" w:eastAsia="Times New Roman" w:hAnsi="Consolas" w:cs="Times New Roman"/>
+          <w:color w:val="171717"/>
+          <w:sz w:val="21"/>
+          <w:szCs w:val="21"/>
+          <w:shd w:val="clear" w:color="auto" w:fill="F2F2F2"/>
+        </w:rPr>
+        <w:t xml:space="preserve"> </w:t>
+      </w:r>
+      <w:r>
+        <w:rPr>
+          <w:rFonts w:ascii="Consolas" w:eastAsia="Times New Roman" w:hAnsi="Consolas" w:cs="Times New Roman"/>
+          <w:color w:val="0101FD"/>
+          <w:sz w:val="21"/>
+          <w:szCs w:val="21"/>
+          <w:shd w:val="clear" w:color="auto" w:fill="F2F2F2"/>
+        </w:rPr>
+        <w:t>string</w:t>
+      </w:r>
+      <w:r>
+        <w:rPr>
+          <w:rFonts w:ascii="Consolas" w:eastAsia="Times New Roman" w:hAnsi="Consolas" w:cs="Times New Roman"/>
+          <w:color w:val="171717"/>
+          <w:sz w:val="21"/>
+          <w:szCs w:val="21"/>
+          <w:shd w:val="clear" w:color="auto" w:fill="F2F2F2"/>
+        </w:rPr>
+        <w:t xml:space="preserve"> LastName { </w:t>
+      </w:r>
+      <w:r>
+        <w:rPr>
+          <w:rFonts w:ascii="Consolas" w:eastAsia="Times New Roman" w:hAnsi="Consolas" w:cs="Times New Roman"/>
+          <w:color w:val="0101FD"/>
+          <w:sz w:val="21"/>
+          <w:szCs w:val="21"/>
+          <w:shd w:val="clear" w:color="auto" w:fill="F2F2F2"/>
         </w:rPr>
         <w:t>get</w:t>
       </w:r>
       <w:r>
         <w:rPr>
-          <w:rStyle w:val="HTMLCode"/>
-          <w:rFonts w:ascii="Consolas" w:hAnsi="Consolas"/>
-          <w:color w:val="171717"/>
-          <w:bdr w:val="none" w:sz="0" w:space="0" w:color="auto" w:frame="1"/>
+          <w:rFonts w:ascii="Consolas" w:eastAsia="Times New Roman" w:hAnsi="Consolas" w:cs="Times New Roman"/>
+          <w:color w:val="171717"/>
+          <w:sz w:val="21"/>
+          <w:szCs w:val="21"/>
+          <w:shd w:val="clear" w:color="auto" w:fill="F2F2F2"/>
         </w:rPr>
         <w:t xml:space="preserve">; </w:t>
       </w:r>
       <w:r>
         <w:rPr>
-          <w:rStyle w:val="hljs-keyword"/>
-          <w:rFonts w:ascii="Consolas" w:hAnsi="Consolas"/>
-          <w:color w:val="0101FD"/>
-          <w:bdr w:val="none" w:sz="0" w:space="0" w:color="auto" w:frame="1"/>
+          <w:rFonts w:ascii="Consolas" w:eastAsia="Times New Roman" w:hAnsi="Consolas" w:cs="Times New Roman"/>
+          <w:color w:val="0101FD"/>
+          <w:sz w:val="21"/>
+          <w:szCs w:val="21"/>
+          <w:shd w:val="clear" w:color="auto" w:fill="F2F2F2"/>
         </w:rPr>
         <w:t>set</w:t>
       </w:r>
       <w:r>
         <w:rPr>
-          <w:rStyle w:val="HTMLCode"/>
-          <w:rFonts w:ascii="Consolas" w:hAnsi="Consolas"/>
-          <w:color w:val="171717"/>
-          <w:bdr w:val="none" w:sz="0" w:space="0" w:color="auto" w:frame="1"/>
+          <w:rFonts w:ascii="Consolas" w:eastAsia="Times New Roman" w:hAnsi="Consolas" w:cs="Times New Roman"/>
+          <w:color w:val="171717"/>
+          <w:sz w:val="21"/>
+          <w:szCs w:val="21"/>
+          <w:shd w:val="clear" w:color="auto" w:fill="F2F2F2"/>
+        </w:rPr>
+        <w:t>; }</w:t>
+      </w:r>
+    </w:p>
+    <w:p>
+      <w:pPr>
+        <w:spacing w:after="0" w:line="240" w:lineRule="auto"/>
+        <w:rPr>
+          <w:rFonts w:ascii="Consolas" w:eastAsia="Times New Roman" w:hAnsi="Consolas" w:cs="Times New Roman"/>
+          <w:color w:val="171717"/>
+          <w:sz w:val="21"/>
+          <w:szCs w:val="21"/>
+          <w:shd w:val="clear" w:color="auto" w:fill="F2F2F2"/>
+        </w:rPr>
+      </w:pPr>
+      <w:r>
+        <w:rPr>
+          <w:rFonts w:ascii="Consolas" w:eastAsia="Times New Roman" w:hAnsi="Consolas" w:cs="Times New Roman"/>
+          <w:color w:val="171717"/>
+          <w:sz w:val="21"/>
+          <w:szCs w:val="21"/>
+          <w:shd w:val="clear" w:color="auto" w:fill="F2F2F2"/>
+        </w:rPr>
+        <w:t xml:space="preserve">    [</w:t>
+      </w:r>
+      <w:r>
+        <w:rPr>
+          <w:rFonts w:ascii="Consolas" w:eastAsia="Times New Roman" w:hAnsi="Consolas" w:cs="Times New Roman"/>
+          <w:color w:val="006881"/>
+          <w:sz w:val="21"/>
+          <w:szCs w:val="21"/>
+          <w:shd w:val="clear" w:color="auto" w:fill="F2F2F2"/>
+        </w:rPr>
+        <w:t>Column(Order = 1)</w:t>
+      </w:r>
+      <w:r>
+        <w:rPr>
+          <w:rFonts w:ascii="Consolas" w:eastAsia="Times New Roman" w:hAnsi="Consolas" w:cs="Times New Roman"/>
+          <w:color w:val="171717"/>
+          <w:sz w:val="21"/>
+          <w:szCs w:val="21"/>
+          <w:shd w:val="clear" w:color="auto" w:fill="F2F2F2"/>
+        </w:rPr>
+        <w:t>]</w:t>
+      </w:r>
+    </w:p>
+    <w:p>
+      <w:pPr>
+        <w:spacing w:after="0" w:line="240" w:lineRule="auto"/>
+        <w:rPr>
+          <w:rFonts w:ascii="Consolas" w:eastAsia="Times New Roman" w:hAnsi="Consolas" w:cs="Times New Roman"/>
+          <w:color w:val="171717"/>
+          <w:sz w:val="21"/>
+          <w:szCs w:val="21"/>
+          <w:shd w:val="clear" w:color="auto" w:fill="F2F2F2"/>
+        </w:rPr>
+      </w:pPr>
+      <w:r>
+        <w:rPr>
+          <w:rFonts w:ascii="Consolas" w:eastAsia="Times New Roman" w:hAnsi="Consolas" w:cs="Times New Roman"/>
+          <w:color w:val="171717"/>
+          <w:sz w:val="21"/>
+          <w:szCs w:val="21"/>
+          <w:shd w:val="clear" w:color="auto" w:fill="F2F2F2"/>
+        </w:rPr>
+        <w:t xml:space="preserve">    </w:t>
+      </w:r>
+      <w:r>
+        <w:rPr>
+          <w:rFonts w:ascii="Consolas" w:eastAsia="Times New Roman" w:hAnsi="Consolas" w:cs="Times New Roman"/>
+          <w:color w:val="0101FD"/>
+          <w:sz w:val="21"/>
+          <w:szCs w:val="21"/>
+          <w:shd w:val="clear" w:color="auto" w:fill="F2F2F2"/>
+        </w:rPr>
+        <w:t>public</w:t>
+      </w:r>
+      <w:r>
+        <w:rPr>
+          <w:rFonts w:ascii="Consolas" w:eastAsia="Times New Roman" w:hAnsi="Consolas" w:cs="Times New Roman"/>
+          <w:color w:val="171717"/>
+          <w:sz w:val="21"/>
+          <w:szCs w:val="21"/>
+          <w:shd w:val="clear" w:color="auto" w:fill="F2F2F2"/>
+        </w:rPr>
+        <w:t xml:space="preserve"> </w:t>
+      </w:r>
+      <w:r>
+        <w:rPr>
+          <w:rFonts w:ascii="Consolas" w:eastAsia="Times New Roman" w:hAnsi="Consolas" w:cs="Times New Roman"/>
+          <w:color w:val="0101FD"/>
+          <w:sz w:val="21"/>
+          <w:szCs w:val="21"/>
+          <w:shd w:val="clear" w:color="auto" w:fill="F2F2F2"/>
+        </w:rPr>
+        <w:t>string</w:t>
+      </w:r>
+      <w:r>
+        <w:rPr>
+          <w:rFonts w:ascii="Consolas" w:eastAsia="Times New Roman" w:hAnsi="Consolas" w:cs="Times New Roman"/>
+          <w:color w:val="171717"/>
+          <w:sz w:val="21"/>
+          <w:szCs w:val="21"/>
+          <w:shd w:val="clear" w:color="auto" w:fill="F2F2F2"/>
+        </w:rPr>
+        <w:t xml:space="preserve"> FirstName { </w:t>
+      </w:r>
+      <w:r>
+        <w:rPr>
+          <w:rFonts w:ascii="Consolas" w:eastAsia="Times New Roman" w:hAnsi="Consolas" w:cs="Times New Roman"/>
+          <w:color w:val="0101FD"/>
+          <w:sz w:val="21"/>
+          <w:szCs w:val="21"/>
+          <w:shd w:val="clear" w:color="auto" w:fill="F2F2F2"/>
+        </w:rPr>
+        <w:t>get</w:t>
+      </w:r>
+      <w:r>
+        <w:rPr>
+          <w:rFonts w:ascii="Consolas" w:eastAsia="Times New Roman" w:hAnsi="Consolas" w:cs="Times New Roman"/>
+          <w:color w:val="171717"/>
+          <w:sz w:val="21"/>
+          <w:szCs w:val="21"/>
+          <w:shd w:val="clear" w:color="auto" w:fill="F2F2F2"/>
+        </w:rPr>
+        <w:t xml:space="preserve">; </w:t>
+      </w:r>
+      <w:r>
+        <w:rPr>
+          <w:rFonts w:ascii="Consolas" w:eastAsia="Times New Roman" w:hAnsi="Consolas" w:cs="Times New Roman"/>
+          <w:color w:val="0101FD"/>
+          <w:sz w:val="21"/>
+          <w:szCs w:val="21"/>
+          <w:shd w:val="clear" w:color="auto" w:fill="F2F2F2"/>
+        </w:rPr>
+        <w:t>set</w:t>
+      </w:r>
+      <w:r>
+        <w:rPr>
+          <w:rFonts w:ascii="Consolas" w:eastAsia="Times New Roman" w:hAnsi="Consolas" w:cs="Times New Roman"/>
+          <w:color w:val="171717"/>
+          <w:sz w:val="21"/>
+          <w:szCs w:val="21"/>
+          <w:shd w:val="clear" w:color="auto" w:fill="F2F2F2"/>
+        </w:rPr>
+        <w:t>; }</w:t>
+      </w:r>
+    </w:p>
+    <w:p>
+      <w:pPr>
+        <w:spacing w:after="0" w:line="240" w:lineRule="auto"/>
+        <w:rPr>
+          <w:rFonts w:ascii="Consolas" w:eastAsia="Times New Roman" w:hAnsi="Consolas" w:cs="Times New Roman"/>
+          <w:color w:val="171717"/>
+          <w:sz w:val="21"/>
+          <w:szCs w:val="21"/>
+          <w:shd w:val="clear" w:color="auto" w:fill="F2F2F2"/>
+        </w:rPr>
+      </w:pPr>
+    </w:p>
+    <w:p>
+      <w:pPr>
+        <w:spacing w:after="0" w:line="240" w:lineRule="auto"/>
+        <w:rPr>
+          <w:rFonts w:ascii="Consolas" w:eastAsia="Times New Roman" w:hAnsi="Consolas" w:cs="Times New Roman"/>
+          <w:color w:val="171717"/>
+          <w:sz w:val="21"/>
+          <w:szCs w:val="21"/>
+          <w:shd w:val="clear" w:color="auto" w:fill="F2F2F2"/>
+        </w:rPr>
+      </w:pPr>
+      <w:r>
+        <w:rPr>
+          <w:rFonts w:ascii="Consolas" w:eastAsia="Times New Roman" w:hAnsi="Consolas" w:cs="Times New Roman"/>
+          <w:color w:val="171717"/>
+          <w:sz w:val="21"/>
+          <w:szCs w:val="21"/>
+          <w:shd w:val="clear" w:color="auto" w:fill="F2F2F2"/>
+        </w:rPr>
+        <w:t>}</w:t>
+      </w:r>
+    </w:p>
+    <w:p>
+      <w:pPr>
+        <w:spacing w:after="0" w:line="240" w:lineRule="auto"/>
+        <w:rPr>
+          <w:rFonts w:ascii="Consolas" w:eastAsia="Times New Roman" w:hAnsi="Consolas" w:cs="Times New Roman"/>
+          <w:color w:val="171717"/>
+          <w:sz w:val="21"/>
+          <w:szCs w:val="21"/>
+          <w:shd w:val="clear" w:color="auto" w:fill="F2F2F2"/>
+        </w:rPr>
+      </w:pPr>
+    </w:p>
+    <w:p>
+      <w:pPr>
+        <w:spacing w:after="0" w:line="240" w:lineRule="auto"/>
+        <w:rPr>
+          <w:rFonts w:ascii="Consolas" w:eastAsia="Times New Roman" w:hAnsi="Consolas" w:cs="Times New Roman"/>
+          <w:color w:val="171717"/>
+          <w:sz w:val="21"/>
+          <w:szCs w:val="21"/>
+          <w:shd w:val="clear" w:color="auto" w:fill="F2F2F2"/>
+        </w:rPr>
+      </w:pPr>
+      <w:r>
+        <w:rPr>
+          <w:rFonts w:ascii="Consolas" w:eastAsia="Times New Roman" w:hAnsi="Consolas" w:cs="Times New Roman"/>
+          <w:color w:val="0101FD"/>
+          <w:sz w:val="21"/>
+          <w:szCs w:val="21"/>
+          <w:shd w:val="clear" w:color="auto" w:fill="F2F2F2"/>
+        </w:rPr>
+        <w:t>public</w:t>
+      </w:r>
+      <w:r>
+        <w:rPr>
+          <w:rFonts w:ascii="Consolas" w:eastAsia="Times New Roman" w:hAnsi="Consolas" w:cs="Times New Roman"/>
+          <w:color w:val="171717"/>
+          <w:sz w:val="21"/>
+          <w:szCs w:val="21"/>
+          <w:shd w:val="clear" w:color="auto" w:fill="F2F2F2"/>
+        </w:rPr>
+        <w:t xml:space="preserve"> </w:t>
+      </w:r>
+      <w:r>
+        <w:rPr>
+          <w:rFonts w:ascii="Consolas" w:eastAsia="Times New Roman" w:hAnsi="Consolas" w:cs="Times New Roman"/>
+          <w:color w:val="0101FD"/>
+          <w:sz w:val="21"/>
+          <w:szCs w:val="21"/>
+          <w:shd w:val="clear" w:color="auto" w:fill="F2F2F2"/>
+        </w:rPr>
+        <w:t>class</w:t>
+      </w:r>
+      <w:r>
+        <w:rPr>
+          <w:rFonts w:ascii="Consolas" w:eastAsia="Times New Roman" w:hAnsi="Consolas" w:cs="Times New Roman"/>
+          <w:color w:val="171717"/>
+          <w:sz w:val="21"/>
+          <w:szCs w:val="21"/>
+          <w:shd w:val="clear" w:color="auto" w:fill="F2F2F2"/>
+        </w:rPr>
+        <w:t xml:space="preserve"> </w:t>
+      </w:r>
+      <w:r>
+        <w:rPr>
+          <w:rFonts w:ascii="Consolas" w:eastAsia="Times New Roman" w:hAnsi="Consolas" w:cs="Times New Roman"/>
+          <w:color w:val="006881"/>
+          <w:sz w:val="21"/>
+          <w:szCs w:val="21"/>
+          <w:shd w:val="clear" w:color="auto" w:fill="F2F2F2"/>
+        </w:rPr>
+        <w:t>Employee</w:t>
+      </w:r>
+      <w:r>
+        <w:rPr>
+          <w:rFonts w:ascii="Consolas" w:eastAsia="Times New Roman" w:hAnsi="Consolas" w:cs="Times New Roman"/>
+          <w:color w:val="171717"/>
+          <w:sz w:val="21"/>
+          <w:szCs w:val="21"/>
+          <w:shd w:val="clear" w:color="auto" w:fill="F2F2F2"/>
+        </w:rPr>
+        <w:t xml:space="preserve"> : </w:t>
+      </w:r>
+      <w:r>
+        <w:rPr>
+          <w:rFonts w:ascii="Consolas" w:eastAsia="Times New Roman" w:hAnsi="Consolas" w:cs="Times New Roman"/>
+          <w:color w:val="006881"/>
+          <w:sz w:val="21"/>
+          <w:szCs w:val="21"/>
+          <w:shd w:val="clear" w:color="auto" w:fill="F2F2F2"/>
+        </w:rPr>
+        <w:t>PersonBase</w:t>
+      </w:r>
+    </w:p>
+    <w:p>
+      <w:pPr>
+        <w:spacing w:after="0" w:line="240" w:lineRule="auto"/>
+        <w:rPr>
+          <w:rFonts w:ascii="Consolas" w:eastAsia="Times New Roman" w:hAnsi="Consolas" w:cs="Times New Roman"/>
+          <w:color w:val="171717"/>
+          <w:sz w:val="21"/>
+          <w:szCs w:val="21"/>
+          <w:shd w:val="clear" w:color="auto" w:fill="F2F2F2"/>
+        </w:rPr>
+      </w:pPr>
+      <w:r>
+        <w:rPr>
+          <w:rFonts w:ascii="Consolas" w:eastAsia="Times New Roman" w:hAnsi="Consolas" w:cs="Times New Roman"/>
+          <w:color w:val="171717"/>
+          <w:sz w:val="21"/>
+          <w:szCs w:val="21"/>
+          <w:shd w:val="clear" w:color="auto" w:fill="F2F2F2"/>
+        </w:rPr>
+        <w:t>{</w:t>
+      </w:r>
+    </w:p>
+    <w:p>
+      <w:pPr>
+        <w:spacing w:after="0" w:line="240" w:lineRule="auto"/>
+        <w:rPr>
+          <w:rFonts w:ascii="Consolas" w:eastAsia="Times New Roman" w:hAnsi="Consolas" w:cs="Times New Roman"/>
+          <w:color w:val="171717"/>
+          <w:sz w:val="21"/>
+          <w:szCs w:val="21"/>
+          <w:shd w:val="clear" w:color="auto" w:fill="F2F2F2"/>
+        </w:rPr>
+      </w:pPr>
+      <w:r>
+        <w:rPr>
+          <w:rFonts w:ascii="Consolas" w:eastAsia="Times New Roman" w:hAnsi="Consolas" w:cs="Times New Roman"/>
+          <w:color w:val="171717"/>
+          <w:sz w:val="21"/>
+          <w:szCs w:val="21"/>
+          <w:shd w:val="clear" w:color="auto" w:fill="F2F2F2"/>
+        </w:rPr>
+        <w:t xml:space="preserve">    </w:t>
+      </w:r>
+      <w:r>
+        <w:rPr>
+          <w:rFonts w:ascii="Consolas" w:eastAsia="Times New Roman" w:hAnsi="Consolas" w:cs="Times New Roman"/>
+          <w:color w:val="0101FD"/>
+          <w:sz w:val="21"/>
+          <w:szCs w:val="21"/>
+          <w:shd w:val="clear" w:color="auto" w:fill="F2F2F2"/>
+        </w:rPr>
+        <w:t>public</w:t>
+      </w:r>
+      <w:r>
+        <w:rPr>
+          <w:rFonts w:ascii="Consolas" w:eastAsia="Times New Roman" w:hAnsi="Consolas" w:cs="Times New Roman"/>
+          <w:color w:val="171717"/>
+          <w:sz w:val="21"/>
+          <w:szCs w:val="21"/>
+          <w:shd w:val="clear" w:color="auto" w:fill="F2F2F2"/>
+        </w:rPr>
+        <w:t xml:space="preserve"> </w:t>
+      </w:r>
+      <w:r>
+        <w:rPr>
+          <w:rFonts w:ascii="Consolas" w:eastAsia="Times New Roman" w:hAnsi="Consolas" w:cs="Times New Roman"/>
+          <w:color w:val="0101FD"/>
+          <w:sz w:val="21"/>
+          <w:szCs w:val="21"/>
+          <w:shd w:val="clear" w:color="auto" w:fill="F2F2F2"/>
+        </w:rPr>
+        <w:t>string</w:t>
+      </w:r>
+      <w:r>
+        <w:rPr>
+          <w:rFonts w:ascii="Consolas" w:eastAsia="Times New Roman" w:hAnsi="Consolas" w:cs="Times New Roman"/>
+          <w:color w:val="171717"/>
+          <w:sz w:val="21"/>
+          <w:szCs w:val="21"/>
+          <w:shd w:val="clear" w:color="auto" w:fill="F2F2F2"/>
+        </w:rPr>
+        <w:t xml:space="preserve"> Department { </w:t>
+      </w:r>
+      <w:r>
+        <w:rPr>
+          <w:rFonts w:ascii="Consolas" w:eastAsia="Times New Roman" w:hAnsi="Consolas" w:cs="Times New Roman"/>
+          <w:color w:val="0101FD"/>
+          <w:sz w:val="21"/>
+          <w:szCs w:val="21"/>
+          <w:shd w:val="clear" w:color="auto" w:fill="F2F2F2"/>
+        </w:rPr>
+        <w:t>get</w:t>
+      </w:r>
+      <w:r>
+        <w:rPr>
+          <w:rFonts w:ascii="Consolas" w:eastAsia="Times New Roman" w:hAnsi="Consolas" w:cs="Times New Roman"/>
+          <w:color w:val="171717"/>
+          <w:sz w:val="21"/>
+          <w:szCs w:val="21"/>
+          <w:shd w:val="clear" w:color="auto" w:fill="F2F2F2"/>
+        </w:rPr>
+        <w:t xml:space="preserve">; </w:t>
+      </w:r>
+      <w:r>
+        <w:rPr>
+          <w:rFonts w:ascii="Consolas" w:eastAsia="Times New Roman" w:hAnsi="Consolas" w:cs="Times New Roman"/>
+          <w:color w:val="0101FD"/>
+          <w:sz w:val="21"/>
+          <w:szCs w:val="21"/>
+          <w:shd w:val="clear" w:color="auto" w:fill="F2F2F2"/>
+        </w:rPr>
+        <w:t>set</w:t>
+      </w:r>
+      <w:r>
+        <w:rPr>
+          <w:rFonts w:ascii="Consolas" w:eastAsia="Times New Roman" w:hAnsi="Consolas" w:cs="Times New Roman"/>
+          <w:color w:val="171717"/>
+          <w:sz w:val="21"/>
+          <w:szCs w:val="21"/>
+          <w:shd w:val="clear" w:color="auto" w:fill="F2F2F2"/>
+        </w:rPr>
+        <w:t>; }</w:t>
+      </w:r>
+    </w:p>
+    <w:p>
+      <w:pPr>
+        <w:spacing w:after="0" w:line="240" w:lineRule="auto"/>
+        <w:rPr>
+          <w:rFonts w:ascii="Consolas" w:eastAsia="Times New Roman" w:hAnsi="Consolas" w:cs="Times New Roman"/>
+          <w:color w:val="171717"/>
+          <w:sz w:val="21"/>
+          <w:szCs w:val="21"/>
+          <w:shd w:val="clear" w:color="auto" w:fill="F2F2F2"/>
+        </w:rPr>
+      </w:pPr>
+      <w:r>
+        <w:rPr>
+          <w:rFonts w:ascii="Consolas" w:eastAsia="Times New Roman" w:hAnsi="Consolas" w:cs="Times New Roman"/>
+          <w:color w:val="171717"/>
+          <w:sz w:val="21"/>
+          <w:szCs w:val="21"/>
+          <w:shd w:val="clear" w:color="auto" w:fill="F2F2F2"/>
+        </w:rPr>
+        <w:t xml:space="preserve">    </w:t>
+      </w:r>
+      <w:r>
+        <w:rPr>
+          <w:rFonts w:ascii="Consolas" w:eastAsia="Times New Roman" w:hAnsi="Consolas" w:cs="Times New Roman"/>
+          <w:color w:val="0101FD"/>
+          <w:sz w:val="21"/>
+          <w:szCs w:val="21"/>
+          <w:shd w:val="clear" w:color="auto" w:fill="F2F2F2"/>
+        </w:rPr>
+        <w:t>public</w:t>
+      </w:r>
+      <w:r>
+        <w:rPr>
+          <w:rFonts w:ascii="Consolas" w:eastAsia="Times New Roman" w:hAnsi="Consolas" w:cs="Times New Roman"/>
+          <w:color w:val="171717"/>
+          <w:sz w:val="21"/>
+          <w:szCs w:val="21"/>
+          <w:shd w:val="clear" w:color="auto" w:fill="F2F2F2"/>
+        </w:rPr>
+        <w:t xml:space="preserve"> </w:t>
+      </w:r>
+      <w:r>
+        <w:rPr>
+          <w:rFonts w:ascii="Consolas" w:eastAsia="Times New Roman" w:hAnsi="Consolas" w:cs="Times New Roman"/>
+          <w:color w:val="0101FD"/>
+          <w:sz w:val="21"/>
+          <w:szCs w:val="21"/>
+          <w:shd w:val="clear" w:color="auto" w:fill="F2F2F2"/>
+        </w:rPr>
+        <w:t>decimal</w:t>
+      </w:r>
+      <w:r>
+        <w:rPr>
+          <w:rFonts w:ascii="Consolas" w:eastAsia="Times New Roman" w:hAnsi="Consolas" w:cs="Times New Roman"/>
+          <w:color w:val="171717"/>
+          <w:sz w:val="21"/>
+          <w:szCs w:val="21"/>
+          <w:shd w:val="clear" w:color="auto" w:fill="F2F2F2"/>
+        </w:rPr>
+        <w:t xml:space="preserve"> AnnualSalary { </w:t>
+      </w:r>
+      <w:r>
+        <w:rPr>
+          <w:rFonts w:ascii="Consolas" w:eastAsia="Times New Roman" w:hAnsi="Consolas" w:cs="Times New Roman"/>
+          <w:color w:val="0101FD"/>
+          <w:sz w:val="21"/>
+          <w:szCs w:val="21"/>
+          <w:shd w:val="clear" w:color="auto" w:fill="F2F2F2"/>
+        </w:rPr>
+        <w:t>get</w:t>
+      </w:r>
+      <w:r>
+        <w:rPr>
+          <w:rFonts w:ascii="Consolas" w:eastAsia="Times New Roman" w:hAnsi="Consolas" w:cs="Times New Roman"/>
+          <w:color w:val="171717"/>
+          <w:sz w:val="21"/>
+          <w:szCs w:val="21"/>
+          <w:shd w:val="clear" w:color="auto" w:fill="F2F2F2"/>
+        </w:rPr>
+        <w:t xml:space="preserve">; </w:t>
+      </w:r>
+      <w:r>
+        <w:rPr>
+          <w:rFonts w:ascii="Consolas" w:eastAsia="Times New Roman" w:hAnsi="Consolas" w:cs="Times New Roman"/>
+          <w:color w:val="0101FD"/>
+          <w:sz w:val="21"/>
+          <w:szCs w:val="21"/>
+          <w:shd w:val="clear" w:color="auto" w:fill="F2F2F2"/>
+        </w:rPr>
+        <w:t>set</w:t>
+      </w:r>
+      <w:r>
+        <w:rPr>
+          <w:rFonts w:ascii="Consolas" w:eastAsia="Times New Roman" w:hAnsi="Consolas" w:cs="Times New Roman"/>
+          <w:color w:val="171717"/>
+          <w:sz w:val="21"/>
+          <w:szCs w:val="21"/>
+          <w:shd w:val="clear" w:color="auto" w:fill="F2F2F2"/>
         </w:rPr>
         <w:t>; }</w:t>
       </w:r>
@@ -290,6 +1111,16 @@
           <w:tab w:val="left" w:pos="3885"/>
         </w:tabs>
       </w:pPr>
+      <w:r>
+        <w:rPr>
+          <w:rFonts w:ascii="Consolas" w:eastAsia="Times New Roman" w:hAnsi="Consolas" w:cs="Times New Roman"/>
+          <w:color w:val="171717"/>
+          <w:sz w:val="21"/>
+          <w:szCs w:val="21"/>
+          <w:shd w:val="clear" w:color="auto" w:fill="F2F2F2"/>
+        </w:rPr>
+        <w:t>}</w:t>
+      </w:r>
     </w:p>
     <w:p>
       <w:pPr>
@@ -297,24 +1128,59 @@
           <w:tab w:val="left" w:pos="3885"/>
         </w:tabs>
       </w:pPr>
-      <w:r>
-        <w:t xml:space="preserve">         public int </w:t>
-      </w:r>
-      <w:proofErr w:type="spellStart"/>
-      <w:r>
-        <w:t>OrderId</w:t>
-      </w:r>
-      <w:proofErr w:type="spellEnd"/>
-      <w:r>
-        <w:t xml:space="preserve"> {</w:t>
-      </w:r>
-      <w:proofErr w:type="spellStart"/>
-      <w:r>
-        <w:t>get;set</w:t>
-      </w:r>
-      <w:proofErr w:type="spellEnd"/>
-      <w:r>
-        <w:t>};</w:t>
+    </w:p>
+    <w:p>
+      <w:pPr>
+        <w:tabs>
+          <w:tab w:val="left" w:pos="3885"/>
+        </w:tabs>
+        <w:rPr>
+          <w:rFonts w:ascii="Segoe UI" w:hAnsi="Segoe UI" w:cs="Segoe UI"/>
+          <w:color w:val="171717"/>
+          <w:shd w:val="clear" w:color="auto" w:fill="FFFFFF"/>
+        </w:rPr>
+      </w:pPr>
+      <w:r>
+        <w:rPr>
+          <w:rFonts w:ascii="Segoe UI" w:hAnsi="Segoe UI" w:cs="Segoe UI"/>
+          <w:color w:val="171717"/>
+          <w:shd w:val="clear" w:color="auto" w:fill="FFFFFF"/>
+        </w:rPr>
+        <w:t>By convention, a property named </w:t>
+      </w:r>
+      <w:r>
+        <w:rPr>
+          <w:rFonts w:ascii="Consolas" w:hAnsi="Consolas" w:cs="Courier New"/>
+          <w:color w:val="171717"/>
+          <w:sz w:val="20"/>
+          <w:szCs w:val="20"/>
+        </w:rPr>
+        <w:t>Id</w:t>
+      </w:r>
+      <w:r>
+        <w:rPr>
+          <w:rFonts w:ascii="Segoe UI" w:hAnsi="Segoe UI" w:cs="Segoe UI"/>
+          <w:color w:val="171717"/>
+          <w:shd w:val="clear" w:color="auto" w:fill="FFFFFF"/>
+        </w:rPr>
+        <w:t> or </w:t>
+      </w:r>
+      <w:r>
+        <w:rPr>
+          <w:rFonts w:ascii="Consolas" w:hAnsi="Consolas" w:cs="Courier New"/>
+          <w:color w:val="171717"/>
+          <w:sz w:val="20"/>
+          <w:szCs w:val="20"/>
+        </w:rPr>
+        <w:t>&lt;type name&gt;Id</w:t>
+      </w:r>
+      <w:r>
+        <w:rPr>
+          <w:rFonts w:ascii="Segoe UI" w:hAnsi="Segoe UI" w:cs="Segoe UI"/>
+          <w:color w:val="171717"/>
+          <w:shd w:val="clear" w:color="auto" w:fill="FFFFFF"/>
+        </w:rPr>
+        <w:t> will be configured as the primary key of an entity.</w:t>
       </w:r>
     </w:p>
     <w:p>
@@ -564,51 +1430,7 @@
           <w:szCs w:val="21"/>
           <w:shd w:val="clear" w:color="auto" w:fill="F2F2F2"/>
         </w:rPr>
-        <w:t xml:space="preserve"> </w:t>
-      </w:r>
-      <w:proofErr w:type="spellStart"/>
-      <w:r>
-        <w:rPr>
-          <w:rFonts w:ascii="Consolas" w:hAnsi="Consolas" w:cs="Times New Roman"/>
-          <w:color w:val="171717"/>
-          <w:sz w:val="21"/>
-          <w:szCs w:val="21"/>
-          <w:shd w:val="clear" w:color="auto" w:fill="F2F2F2"/>
-        </w:rPr>
-        <w:t>DateTime</w:t>
-      </w:r>
-      <w:proofErr w:type="spellEnd"/>
-      <w:r>
-        <w:rPr>
-          <w:rFonts w:ascii="Consolas" w:hAnsi="Consolas" w:cs="Times New Roman"/>
-          <w:color w:val="171717"/>
-          <w:sz w:val="21"/>
-          <w:szCs w:val="21"/>
-          <w:shd w:val="clear" w:color="auto" w:fill="F2F2F2"/>
-        </w:rPr>
-        <w:t xml:space="preserve"> </w:t>
-      </w:r>
-      <w:proofErr w:type="spellStart"/>
-      <w:r>
-        <w:rPr>
-          <w:rFonts w:ascii="Consolas" w:hAnsi="Consolas" w:cs="Times New Roman"/>
-          <w:color w:val="171717"/>
-          <w:sz w:val="21"/>
-          <w:szCs w:val="21"/>
-          <w:shd w:val="clear" w:color="auto" w:fill="F2F2F2"/>
-        </w:rPr>
-        <w:t>LastUpdated</w:t>
-      </w:r>
-      <w:proofErr w:type="spellEnd"/>
-      <w:r>
-        <w:rPr>
-          <w:rFonts w:ascii="Consolas" w:hAnsi="Consolas" w:cs="Times New Roman"/>
-          <w:color w:val="171717"/>
-          <w:sz w:val="21"/>
-          <w:szCs w:val="21"/>
-          <w:shd w:val="clear" w:color="auto" w:fill="F2F2F2"/>
-        </w:rPr>
-        <w:t xml:space="preserve"> { </w:t>
+        <w:t xml:space="preserve"> DateTime LastUpdated { </w:t>
       </w:r>
       <w:r>
         <w:rPr>
@@ -690,7 +1512,6 @@
         </w:rPr>
         <w:t xml:space="preserve">    [</w:t>
       </w:r>
-      <w:proofErr w:type="spellStart"/>
       <w:r>
         <w:rPr>
           <w:rStyle w:val="hljs-meta"/>
@@ -700,7 +1521,6 @@
         </w:rPr>
         <w:t>NotMapped</w:t>
       </w:r>
-      <w:proofErr w:type="spellEnd"/>
       <w:r>
         <w:rPr>
           <w:rStyle w:val="HTMLCode"/>
@@ -747,9 +1567,8 @@
           <w:color w:val="171717"/>
           <w:bdr w:val="none" w:sz="0" w:space="0" w:color="auto" w:frame="1"/>
         </w:rPr>
-        <w:t xml:space="preserve"> </w:t>
-      </w:r>
-      <w:proofErr w:type="spellStart"/>
+        <w:t xml:space="preserve"> DateTime </w:t>
+      </w:r>
       <w:r>
         <w:rPr>
           <w:rStyle w:val="HTMLCode"/>
@@ -757,9 +1576,8 @@
           <w:color w:val="171717"/>
           <w:bdr w:val="none" w:sz="0" w:space="0" w:color="auto" w:frame="1"/>
         </w:rPr>
-        <w:t>DateTime</w:t>
-      </w:r>
-      <w:proofErr w:type="spellEnd"/>
+        <w:t>LastSavedTo</w:t>
+      </w:r>
       <w:r>
         <w:rPr>
           <w:rStyle w:val="HTMLCode"/>
@@ -767,36 +1585,7 @@
           <w:color w:val="171717"/>
           <w:bdr w:val="none" w:sz="0" w:space="0" w:color="auto" w:frame="1"/>
         </w:rPr>
-        <w:t xml:space="preserve"> </w:t>
-      </w:r>
-      <w:proofErr w:type="spellStart"/>
-      <w:r>
-        <w:rPr>
-          <w:rStyle w:val="HTMLCode"/>
-          <w:rFonts w:ascii="Consolas" w:hAnsi="Consolas"/>
-          <w:color w:val="171717"/>
-          <w:bdr w:val="none" w:sz="0" w:space="0" w:color="auto" w:frame="1"/>
-        </w:rPr>
-        <w:t>LastSavedTo</w:t>
-      </w:r>
-      <w:r>
-        <w:rPr>
-          <w:rStyle w:val="HTMLCode"/>
-          <w:rFonts w:ascii="Consolas" w:hAnsi="Consolas"/>
-          <w:color w:val="171717"/>
-          <w:bdr w:val="none" w:sz="0" w:space="0" w:color="auto" w:frame="1"/>
-        </w:rPr>
-        <w:t>Database</w:t>
-      </w:r>
-      <w:proofErr w:type="spellEnd"/>
-      <w:r>
-        <w:rPr>
-          <w:rStyle w:val="HTMLCode"/>
-          <w:rFonts w:ascii="Consolas" w:hAnsi="Consolas"/>
-          <w:color w:val="171717"/>
-          <w:bdr w:val="none" w:sz="0" w:space="0" w:color="auto" w:frame="1"/>
-        </w:rPr>
-        <w:t xml:space="preserve"> { </w:t>
+        <w:t xml:space="preserve">Database { </w:t>
       </w:r>
       <w:r>
         <w:rPr>
@@ -849,6 +1638,7 @@
         </w:tabs>
       </w:pPr>
       <w:r>
+        <w:lastRenderedPageBreak/>
         <w:t>}</w:t>
       </w:r>
     </w:p>
@@ -865,11 +1655,9 @@
           <w:tab w:val="left" w:pos="3885"/>
         </w:tabs>
       </w:pPr>
-      <w:proofErr w:type="spellStart"/>
       <w:r>
         <w:t>UnitPrice</w:t>
       </w:r>
-      <w:proofErr w:type="spellEnd"/>
     </w:p>
     <w:p>
       <w:pPr>
@@ -928,236 +1716,6 @@
         <w:t>Precision / Scale</w:t>
       </w:r>
     </w:p>
-    <w:p>
-      <w:pPr>
-        <w:rPr>
-          <w:rFonts w:ascii="Cascadia Mono" w:hAnsi="Cascadia Mono" w:cs="Cascadia Mono"/>
-          <w:color w:val="000000"/>
-          <w:sz w:val="19"/>
-          <w:szCs w:val="19"/>
-        </w:rPr>
-      </w:pPr>
-    </w:p>
-    <w:p>
-      <w:pPr>
-        <w:rPr>
-          <w:rFonts w:ascii="Cascadia Mono" w:hAnsi="Cascadia Mono" w:cs="Cascadia Mono"/>
-          <w:color w:val="000000"/>
-          <w:sz w:val="19"/>
-          <w:szCs w:val="19"/>
-        </w:rPr>
-      </w:pPr>
-      <w:r>
-        <w:rPr>
-          <w:rFonts w:ascii="Cascadia Mono" w:hAnsi="Cascadia Mono" w:cs="Cascadia Mono"/>
-          <w:color w:val="000000"/>
-          <w:sz w:val="19"/>
-          <w:szCs w:val="19"/>
-        </w:rPr>
-        <w:t xml:space="preserve">PM&gt; add-migration </w:t>
-      </w:r>
-      <w:proofErr w:type="spellStart"/>
-      <w:r>
-        <w:rPr>
-          <w:rFonts w:ascii="Cascadia Mono" w:hAnsi="Cascadia Mono" w:cs="Cascadia Mono"/>
-          <w:color w:val="000000"/>
-          <w:sz w:val="19"/>
-          <w:szCs w:val="19"/>
-        </w:rPr>
-        <w:t>PartListPrice</w:t>
-      </w:r>
-      <w:proofErr w:type="spellEnd"/>
-      <w:r>
-        <w:rPr>
-          <w:rFonts w:ascii="Cascadia Mono" w:hAnsi="Cascadia Mono" w:cs="Cascadia Mono"/>
-          <w:color w:val="000000"/>
-          <w:sz w:val="19"/>
-          <w:szCs w:val="19"/>
-        </w:rPr>
-        <w:t xml:space="preserve"> -verbose -Context </w:t>
-      </w:r>
-      <w:proofErr w:type="spellStart"/>
-      <w:r>
-        <w:rPr>
-          <w:rFonts w:ascii="Cascadia Mono" w:hAnsi="Cascadia Mono" w:cs="Cascadia Mono"/>
-          <w:color w:val="000000"/>
-          <w:sz w:val="19"/>
-          <w:szCs w:val="19"/>
-        </w:rPr>
-        <w:t>InventoryLiteDS</w:t>
-      </w:r>
-      <w:proofErr w:type="spellEnd"/>
-      <w:r>
-        <w:rPr>
-          <w:rFonts w:ascii="Cascadia Mono" w:hAnsi="Cascadia Mono" w:cs="Cascadia Mono"/>
-          <w:color w:val="000000"/>
-          <w:sz w:val="19"/>
-          <w:szCs w:val="19"/>
-        </w:rPr>
-        <w:t xml:space="preserve"> -</w:t>
-      </w:r>
-      <w:proofErr w:type="spellStart"/>
-      <w:r>
-        <w:rPr>
-          <w:rFonts w:ascii="Cascadia Mono" w:hAnsi="Cascadia Mono" w:cs="Cascadia Mono"/>
-          <w:color w:val="000000"/>
-          <w:sz w:val="19"/>
-          <w:szCs w:val="19"/>
-        </w:rPr>
-        <w:t>startupproject</w:t>
-      </w:r>
-      <w:proofErr w:type="spellEnd"/>
-      <w:r>
-        <w:rPr>
-          <w:rFonts w:ascii="Cascadia Mono" w:hAnsi="Cascadia Mono" w:cs="Cascadia Mono"/>
-          <w:color w:val="000000"/>
-          <w:sz w:val="19"/>
-          <w:szCs w:val="19"/>
-        </w:rPr>
-        <w:t xml:space="preserve"> </w:t>
-      </w:r>
-      <w:proofErr w:type="spellStart"/>
-      <w:r>
-        <w:rPr>
-          <w:rFonts w:ascii="Cascadia Mono" w:hAnsi="Cascadia Mono" w:cs="Cascadia Mono"/>
-          <w:color w:val="000000"/>
-          <w:sz w:val="19"/>
-          <w:szCs w:val="19"/>
-        </w:rPr>
-        <w:t>shoppingcartef</w:t>
-      </w:r>
-      <w:proofErr w:type="spellEnd"/>
-      <w:r>
-        <w:rPr>
-          <w:rFonts w:ascii="Cascadia Mono" w:hAnsi="Cascadia Mono" w:cs="Cascadia Mono"/>
-          <w:color w:val="000000"/>
-          <w:sz w:val="19"/>
-          <w:szCs w:val="19"/>
-        </w:rPr>
-        <w:t xml:space="preserve"> -project </w:t>
-      </w:r>
-      <w:proofErr w:type="spellStart"/>
-      <w:r>
-        <w:rPr>
-          <w:rFonts w:ascii="Cascadia Mono" w:hAnsi="Cascadia Mono" w:cs="Cascadia Mono"/>
-          <w:color w:val="000000"/>
-          <w:sz w:val="19"/>
-          <w:szCs w:val="19"/>
-        </w:rPr>
-        <w:t>shoppingcartmigrations</w:t>
-      </w:r>
-      <w:proofErr w:type="spellEnd"/>
-      <w:r>
-        <w:rPr>
-          <w:rFonts w:ascii="Cascadia Mono" w:hAnsi="Cascadia Mono" w:cs="Cascadia Mono"/>
-          <w:color w:val="000000"/>
-          <w:sz w:val="19"/>
-          <w:szCs w:val="19"/>
-        </w:rPr>
-        <w:t xml:space="preserve"> -output Migrations/Inventory</w:t>
-      </w:r>
-    </w:p>
-    <w:p>
-      <w:pPr>
-        <w:rPr>
-          <w:rFonts w:ascii="Cascadia Mono" w:hAnsi="Cascadia Mono" w:cs="Cascadia Mono"/>
-          <w:color w:val="000000"/>
-          <w:sz w:val="19"/>
-          <w:szCs w:val="19"/>
-        </w:rPr>
-      </w:pPr>
-    </w:p>
-    <w:p>
-      <w:pPr>
-        <w:rPr>
-          <w:rFonts w:ascii="Cascadia Mono" w:hAnsi="Cascadia Mono" w:cs="Cascadia Mono"/>
-          <w:color w:val="000000"/>
-          <w:sz w:val="19"/>
-          <w:szCs w:val="19"/>
-        </w:rPr>
-      </w:pPr>
-      <w:r>
-        <w:rPr>
-          <w:rFonts w:ascii="Cascadia Mono" w:hAnsi="Cascadia Mono" w:cs="Cascadia Mono"/>
-          <w:color w:val="000000"/>
-          <w:sz w:val="19"/>
-          <w:szCs w:val="19"/>
-        </w:rPr>
-        <w:t xml:space="preserve">PM&gt; remove-migration -verbose -Context </w:t>
-      </w:r>
-      <w:proofErr w:type="spellStart"/>
-      <w:r>
-        <w:rPr>
-          <w:rFonts w:ascii="Cascadia Mono" w:hAnsi="Cascadia Mono" w:cs="Cascadia Mono"/>
-          <w:color w:val="000000"/>
-          <w:sz w:val="19"/>
-          <w:szCs w:val="19"/>
-        </w:rPr>
-        <w:t>InventoryLiteDS</w:t>
-      </w:r>
-      <w:proofErr w:type="spellEnd"/>
-      <w:r>
-        <w:rPr>
-          <w:rFonts w:ascii="Cascadia Mono" w:hAnsi="Cascadia Mono" w:cs="Cascadia Mono"/>
-          <w:color w:val="000000"/>
-          <w:sz w:val="19"/>
-          <w:szCs w:val="19"/>
-        </w:rPr>
-        <w:t xml:space="preserve"> -</w:t>
-      </w:r>
-      <w:proofErr w:type="spellStart"/>
-      <w:r>
-        <w:rPr>
-          <w:rFonts w:ascii="Cascadia Mono" w:hAnsi="Cascadia Mono" w:cs="Cascadia Mono"/>
-          <w:color w:val="000000"/>
-          <w:sz w:val="19"/>
-          <w:szCs w:val="19"/>
-        </w:rPr>
-        <w:t>startupproject</w:t>
-      </w:r>
-      <w:proofErr w:type="spellEnd"/>
-      <w:r>
-        <w:rPr>
-          <w:rFonts w:ascii="Cascadia Mono" w:hAnsi="Cascadia Mono" w:cs="Cascadia Mono"/>
-          <w:color w:val="000000"/>
-          <w:sz w:val="19"/>
-          <w:szCs w:val="19"/>
-        </w:rPr>
-        <w:t xml:space="preserve"> </w:t>
-      </w:r>
-      <w:proofErr w:type="spellStart"/>
-      <w:r>
-        <w:rPr>
-          <w:rFonts w:ascii="Cascadia Mono" w:hAnsi="Cascadia Mono" w:cs="Cascadia Mono"/>
-          <w:color w:val="000000"/>
-          <w:sz w:val="19"/>
-          <w:szCs w:val="19"/>
-        </w:rPr>
-        <w:t>shoppingcartef</w:t>
-      </w:r>
-      <w:proofErr w:type="spellEnd"/>
-      <w:r>
-        <w:rPr>
-          <w:rFonts w:ascii="Cascadia Mono" w:hAnsi="Cascadia Mono" w:cs="Cascadia Mono"/>
-          <w:color w:val="000000"/>
-          <w:sz w:val="19"/>
-          <w:szCs w:val="19"/>
-        </w:rPr>
-        <w:t xml:space="preserve"> -project </w:t>
-      </w:r>
-      <w:proofErr w:type="spellStart"/>
-      <w:r>
-        <w:rPr>
-          <w:rFonts w:ascii="Cascadia Mono" w:hAnsi="Cascadia Mono" w:cs="Cascadia Mono"/>
-          <w:color w:val="000000"/>
-          <w:sz w:val="19"/>
-          <w:szCs w:val="19"/>
-        </w:rPr>
-        <w:t>shoppingcartmigrations</w:t>
-      </w:r>
-      <w:proofErr w:type="spellEnd"/>
-    </w:p>
-    <w:p/>
     <w:p/>
     <w:p>
       <w:hyperlink r:id="rId4" w:history="1">
@@ -1583,6 +2141,28 @@
       <w:spacing w:line="256" w:lineRule="auto"/>
     </w:pPr>
   </w:style>
+  <w:style w:type="paragraph" w:styleId="Heading2">
+    <w:name w:val="heading 2"/>
+    <w:basedOn w:val="Normal"/>
+    <w:next w:val="Normal"/>
+    <w:link w:val="Heading2Char"/>
+    <w:uiPriority w:val="9"/>
+    <w:unhideWhenUsed/>
+    <w:qFormat/>
+    <w:rsid w:val="005444FD"/>
+    <w:pPr>
+      <w:keepNext/>
+      <w:keepLines/>
+      <w:spacing w:before="40" w:after="0"/>
+      <w:outlineLvl w:val="1"/>
+    </w:pPr>
+    <w:rPr>
+      <w:rFonts w:asciiTheme="majorHAnsi" w:eastAsiaTheme="majorEastAsia" w:hAnsiTheme="majorHAnsi" w:cstheme="majorBidi"/>
+      <w:color w:val="2F5496" w:themeColor="accent1" w:themeShade="BF"/>
+      <w:sz w:val="26"/>
+      <w:szCs w:val="26"/>
+    </w:rPr>
+  </w:style>
   <w:style w:type="character" w:default="1" w:styleId="DefaultParagraphFont">
     <w:name w:val="Default Paragraph Font"/>
     <w:uiPriority w:val="1"/>
@@ -1713,6 +2293,19 @@
     <w:name w:val="hljs-meta"/>
     <w:basedOn w:val="DefaultParagraphFont"/>
     <w:rsid w:val="00903A98"/>
+  </w:style>
+  <w:style w:type="character" w:customStyle="1" w:styleId="Heading2Char">
+    <w:name w:val="Heading 2 Char"/>
+    <w:basedOn w:val="DefaultParagraphFont"/>
+    <w:link w:val="Heading2"/>
+    <w:uiPriority w:val="9"/>
+    <w:rsid w:val="005444FD"/>
+    <w:rPr>
+      <w:rFonts w:asciiTheme="majorHAnsi" w:eastAsiaTheme="majorEastAsia" w:hAnsiTheme="majorHAnsi" w:cstheme="majorBidi"/>
+      <w:color w:val="2F5496" w:themeColor="accent1" w:themeShade="BF"/>
+      <w:sz w:val="26"/>
+      <w:szCs w:val="26"/>
+    </w:rPr>
   </w:style>
 </w:styles>
 </file>

</xml_diff>